<commit_message>
Started by creating the main file with a main menu and an option selection.
</commit_message>
<xml_diff>
--- a/Financial Tracker Brainstrom idea.docx
+++ b/Financial Tracker Brainstrom idea.docx
@@ -95,6 +95,13 @@
           <w:lang w:val="en-US"/>
         </w:rPr>
       </w:pPr>
+    </w:p>
+    <w:p>
+      <w:pPr>
+        <w:rPr>
+          <w:lang w:val="en-US"/>
+        </w:rPr>
+      </w:pPr>
       <w:r>
         <w:rPr>
           <w:lang w:val="en-US"/>
@@ -173,6 +180,13 @@
         </w:rPr>
         <w:t>Account’s Menu</w:t>
       </w:r>
+    </w:p>
+    <w:p>
+      <w:pPr>
+        <w:rPr>
+          <w:lang w:val="en-US"/>
+        </w:rPr>
+      </w:pPr>
     </w:p>
     <w:p>
       <w:pPr>

</xml_diff>

<commit_message>
Started a Django project to work on the system. Updated the README file.
</commit_message>
<xml_diff>
--- a/Financial Tracker Brainstrom idea.docx
+++ b/Financial Tracker Brainstrom idea.docx
@@ -12,7 +12,25 @@
         <w:rPr>
           <w:lang w:val="en-US"/>
         </w:rPr>
-        <w:t>Create a personal finance tracker. This could be a Python script that helps you track your income, expenses, and net worth. You could use a database to store your financial data, and you could use object-oriented programming to create the script.</w:t>
+        <w:t xml:space="preserve">Create a personal finance tracker. This could be a Python script that helps you track your income, expenses, and net worth. You could use a </w:t>
+      </w:r>
+      <w:r>
+        <w:rPr>
+          <w:lang w:val="en-US"/>
+        </w:rPr>
+        <w:t xml:space="preserve">SQL </w:t>
+      </w:r>
+      <w:r>
+        <w:rPr>
+          <w:lang w:val="en-US"/>
+        </w:rPr>
+        <w:t>database to store your financial data, and you could use object-oriented programming to create the script.</w:t>
+      </w:r>
+      <w:r>
+        <w:rPr>
+          <w:lang w:val="en-US"/>
+        </w:rPr>
+        <w:t xml:space="preserve"> Show the entire program with Django.</w:t>
       </w:r>
     </w:p>
     <w:p>
@@ -52,6 +70,12 @@
         </w:rPr>
         <w:t>Username</w:t>
       </w:r>
+      <w:r>
+        <w:rPr>
+          <w:lang w:val="en-US"/>
+        </w:rPr>
+        <w:t>.</w:t>
+      </w:r>
     </w:p>
     <w:p>
       <w:pPr>
@@ -70,6 +94,12 @@
         </w:rPr>
         <w:t>Password</w:t>
       </w:r>
+      <w:r>
+        <w:rPr>
+          <w:lang w:val="en-US"/>
+        </w:rPr>
+        <w:t>.</w:t>
+      </w:r>
     </w:p>
     <w:p>
       <w:pPr>
@@ -87,6 +117,30 @@
           <w:lang w:val="en-US"/>
         </w:rPr>
         <w:t>Validation process (3 tries or leave system)</w:t>
+      </w:r>
+    </w:p>
+    <w:p>
+      <w:pPr>
+        <w:pStyle w:val="Prrafodelista"/>
+        <w:numPr>
+          <w:ilvl w:val="0"/>
+          <w:numId w:val="3"/>
+        </w:numPr>
+        <w:rPr>
+          <w:lang w:val="en-US"/>
+        </w:rPr>
+      </w:pPr>
+      <w:r>
+        <w:rPr>
+          <w:lang w:val="en-US"/>
+        </w:rPr>
+        <w:t xml:space="preserve">Create </w:t>
+      </w:r>
+      <w:r>
+        <w:rPr>
+          <w:lang w:val="en-US"/>
+        </w:rPr>
+        <w:t>user.</w:t>
       </w:r>
     </w:p>
     <w:p>

</xml_diff>

<commit_message>
Added the classes to the models.py file.
</commit_message>
<xml_diff>
--- a/Financial Tracker Brainstrom idea.docx
+++ b/Financial Tracker Brainstrom idea.docx
@@ -4,15 +4,86 @@
   <w:body>
     <w:p>
       <w:pPr>
-        <w:rPr>
-          <w:lang w:val="en-US"/>
-        </w:rPr>
-      </w:pPr>
-      <w:r>
-        <w:rPr>
-          <w:lang w:val="en-US"/>
-        </w:rPr>
-        <w:t xml:space="preserve">Create a personal finance tracker. This could be a Python script that helps you track your income, expenses, and net worth. You could use a </w:t>
+        <w:pStyle w:val="Prrafodelista"/>
+        <w:numPr>
+          <w:ilvl w:val="0"/>
+          <w:numId w:val="6"/>
+        </w:numPr>
+        <w:pBdr>
+          <w:top w:val="single" w:sz="4" w:space="1" w:color="auto"/>
+          <w:left w:val="single" w:sz="4" w:space="4" w:color="auto"/>
+          <w:bottom w:val="single" w:sz="4" w:space="1" w:color="auto"/>
+          <w:right w:val="single" w:sz="4" w:space="4" w:color="auto"/>
+          <w:between w:val="single" w:sz="4" w:space="1" w:color="auto"/>
+          <w:bar w:val="single" w:sz="4" w:color="auto"/>
+        </w:pBdr>
+        <w:rPr>
+          <w:lang w:val="en-US"/>
+        </w:rPr>
+      </w:pPr>
+      <w:r>
+        <w:rPr>
+          <w:lang w:val="en-US"/>
+        </w:rPr>
+        <w:t xml:space="preserve">Create a personal finance tracker. </w:t>
+      </w:r>
+    </w:p>
+    <w:p>
+      <w:pPr>
+        <w:pStyle w:val="Prrafodelista"/>
+        <w:numPr>
+          <w:ilvl w:val="0"/>
+          <w:numId w:val="6"/>
+        </w:numPr>
+        <w:pBdr>
+          <w:top w:val="single" w:sz="4" w:space="1" w:color="auto"/>
+          <w:left w:val="single" w:sz="4" w:space="4" w:color="auto"/>
+          <w:bottom w:val="single" w:sz="4" w:space="1" w:color="auto"/>
+          <w:right w:val="single" w:sz="4" w:space="4" w:color="auto"/>
+          <w:between w:val="single" w:sz="4" w:space="1" w:color="auto"/>
+          <w:bar w:val="single" w:sz="4" w:color="auto"/>
+        </w:pBdr>
+        <w:rPr>
+          <w:lang w:val="en-US"/>
+        </w:rPr>
+      </w:pPr>
+      <w:r>
+        <w:rPr>
+          <w:lang w:val="en-US"/>
+        </w:rPr>
+        <w:t xml:space="preserve">Python script that helps you track your income, expenses, and net worth. </w:t>
+      </w:r>
+    </w:p>
+    <w:p>
+      <w:pPr>
+        <w:pStyle w:val="Prrafodelista"/>
+        <w:numPr>
+          <w:ilvl w:val="0"/>
+          <w:numId w:val="6"/>
+        </w:numPr>
+        <w:pBdr>
+          <w:top w:val="single" w:sz="4" w:space="1" w:color="auto"/>
+          <w:left w:val="single" w:sz="4" w:space="4" w:color="auto"/>
+          <w:bottom w:val="single" w:sz="4" w:space="1" w:color="auto"/>
+          <w:right w:val="single" w:sz="4" w:space="4" w:color="auto"/>
+          <w:between w:val="single" w:sz="4" w:space="1" w:color="auto"/>
+          <w:bar w:val="single" w:sz="4" w:color="auto"/>
+        </w:pBdr>
+        <w:rPr>
+          <w:lang w:val="en-US"/>
+        </w:rPr>
+      </w:pPr>
+      <w:r>
+        <w:rPr>
+          <w:lang w:val="en-US"/>
+        </w:rPr>
+        <w:t>U</w:t>
+      </w:r>
+      <w:r>
+        <w:rPr>
+          <w:lang w:val="en-US"/>
+        </w:rPr>
+        <w:t xml:space="preserve">se a </w:t>
       </w:r>
       <w:r>
         <w:rPr>
@@ -24,13 +95,71 @@
         <w:rPr>
           <w:lang w:val="en-US"/>
         </w:rPr>
-        <w:t>database to store your financial data, and you could use object-oriented programming to create the script.</w:t>
-      </w:r>
-      <w:r>
-        <w:rPr>
-          <w:lang w:val="en-US"/>
-        </w:rPr>
-        <w:t xml:space="preserve"> Show the entire program with Django.</w:t>
+        <w:t>database to store your financial data</w:t>
+      </w:r>
+    </w:p>
+    <w:p>
+      <w:pPr>
+        <w:pStyle w:val="Prrafodelista"/>
+        <w:numPr>
+          <w:ilvl w:val="0"/>
+          <w:numId w:val="6"/>
+        </w:numPr>
+        <w:pBdr>
+          <w:top w:val="single" w:sz="4" w:space="1" w:color="auto"/>
+          <w:left w:val="single" w:sz="4" w:space="4" w:color="auto"/>
+          <w:bottom w:val="single" w:sz="4" w:space="1" w:color="auto"/>
+          <w:right w:val="single" w:sz="4" w:space="4" w:color="auto"/>
+          <w:between w:val="single" w:sz="4" w:space="1" w:color="auto"/>
+          <w:bar w:val="single" w:sz="4" w:color="auto"/>
+        </w:pBdr>
+        <w:rPr>
+          <w:lang w:val="en-US"/>
+        </w:rPr>
+      </w:pPr>
+      <w:r>
+        <w:rPr>
+          <w:lang w:val="en-US"/>
+        </w:rPr>
+        <w:t>O</w:t>
+      </w:r>
+      <w:r>
+        <w:rPr>
+          <w:lang w:val="en-US"/>
+        </w:rPr>
+        <w:t>bject-oriented programming to create the script.</w:t>
+      </w:r>
+      <w:r>
+        <w:rPr>
+          <w:lang w:val="en-US"/>
+        </w:rPr>
+        <w:t xml:space="preserve"> </w:t>
+      </w:r>
+    </w:p>
+    <w:p>
+      <w:pPr>
+        <w:pStyle w:val="Prrafodelista"/>
+        <w:numPr>
+          <w:ilvl w:val="0"/>
+          <w:numId w:val="6"/>
+        </w:numPr>
+        <w:pBdr>
+          <w:top w:val="single" w:sz="4" w:space="1" w:color="auto"/>
+          <w:left w:val="single" w:sz="4" w:space="4" w:color="auto"/>
+          <w:bottom w:val="single" w:sz="4" w:space="1" w:color="auto"/>
+          <w:right w:val="single" w:sz="4" w:space="4" w:color="auto"/>
+          <w:between w:val="single" w:sz="4" w:space="1" w:color="auto"/>
+          <w:bar w:val="single" w:sz="4" w:color="auto"/>
+        </w:pBdr>
+        <w:rPr>
+          <w:lang w:val="en-US"/>
+        </w:rPr>
+      </w:pPr>
+      <w:r>
+        <w:rPr>
+          <w:lang w:val="en-US"/>
+        </w:rPr>
+        <w:t>Show the entire program with Django.</w:t>
       </w:r>
     </w:p>
     <w:p>
@@ -726,6 +855,119 @@
     </w:lvl>
   </w:abstractNum>
   <w:abstractNum w:abstractNumId="3" w15:restartNumberingAfterBreak="0">
+    <w:nsid w:val="43857EFC"/>
+    <w:multiLevelType w:val="hybridMultilevel"/>
+    <w:tmpl w:val="E19A807E"/>
+    <w:lvl w:ilvl="0" w:tplc="240A0001">
+      <w:start w:val="1"/>
+      <w:numFmt w:val="bullet"/>
+      <w:lvlText w:val=""/>
+      <w:lvlJc w:val="left"/>
+      <w:pPr>
+        <w:ind w:left="720" w:hanging="360"/>
+      </w:pPr>
+      <w:rPr>
+        <w:rFonts w:ascii="Symbol" w:hAnsi="Symbol" w:hint="default"/>
+      </w:rPr>
+    </w:lvl>
+    <w:lvl w:ilvl="1" w:tplc="240A0003" w:tentative="1">
+      <w:start w:val="1"/>
+      <w:numFmt w:val="bullet"/>
+      <w:lvlText w:val="o"/>
+      <w:lvlJc w:val="left"/>
+      <w:pPr>
+        <w:ind w:left="1440" w:hanging="360"/>
+      </w:pPr>
+      <w:rPr>
+        <w:rFonts w:ascii="Courier New" w:hAnsi="Courier New" w:cs="Courier New" w:hint="default"/>
+      </w:rPr>
+    </w:lvl>
+    <w:lvl w:ilvl="2" w:tplc="240A0005" w:tentative="1">
+      <w:start w:val="1"/>
+      <w:numFmt w:val="bullet"/>
+      <w:lvlText w:val=""/>
+      <w:lvlJc w:val="left"/>
+      <w:pPr>
+        <w:ind w:left="2160" w:hanging="360"/>
+      </w:pPr>
+      <w:rPr>
+        <w:rFonts w:ascii="Wingdings" w:hAnsi="Wingdings" w:hint="default"/>
+      </w:rPr>
+    </w:lvl>
+    <w:lvl w:ilvl="3" w:tplc="240A0001" w:tentative="1">
+      <w:start w:val="1"/>
+      <w:numFmt w:val="bullet"/>
+      <w:lvlText w:val=""/>
+      <w:lvlJc w:val="left"/>
+      <w:pPr>
+        <w:ind w:left="2880" w:hanging="360"/>
+      </w:pPr>
+      <w:rPr>
+        <w:rFonts w:ascii="Symbol" w:hAnsi="Symbol" w:hint="default"/>
+      </w:rPr>
+    </w:lvl>
+    <w:lvl w:ilvl="4" w:tplc="240A0003" w:tentative="1">
+      <w:start w:val="1"/>
+      <w:numFmt w:val="bullet"/>
+      <w:lvlText w:val="o"/>
+      <w:lvlJc w:val="left"/>
+      <w:pPr>
+        <w:ind w:left="3600" w:hanging="360"/>
+      </w:pPr>
+      <w:rPr>
+        <w:rFonts w:ascii="Courier New" w:hAnsi="Courier New" w:cs="Courier New" w:hint="default"/>
+      </w:rPr>
+    </w:lvl>
+    <w:lvl w:ilvl="5" w:tplc="240A0005" w:tentative="1">
+      <w:start w:val="1"/>
+      <w:numFmt w:val="bullet"/>
+      <w:lvlText w:val=""/>
+      <w:lvlJc w:val="left"/>
+      <w:pPr>
+        <w:ind w:left="4320" w:hanging="360"/>
+      </w:pPr>
+      <w:rPr>
+        <w:rFonts w:ascii="Wingdings" w:hAnsi="Wingdings" w:hint="default"/>
+      </w:rPr>
+    </w:lvl>
+    <w:lvl w:ilvl="6" w:tplc="240A0001" w:tentative="1">
+      <w:start w:val="1"/>
+      <w:numFmt w:val="bullet"/>
+      <w:lvlText w:val=""/>
+      <w:lvlJc w:val="left"/>
+      <w:pPr>
+        <w:ind w:left="5040" w:hanging="360"/>
+      </w:pPr>
+      <w:rPr>
+        <w:rFonts w:ascii="Symbol" w:hAnsi="Symbol" w:hint="default"/>
+      </w:rPr>
+    </w:lvl>
+    <w:lvl w:ilvl="7" w:tplc="240A0003" w:tentative="1">
+      <w:start w:val="1"/>
+      <w:numFmt w:val="bullet"/>
+      <w:lvlText w:val="o"/>
+      <w:lvlJc w:val="left"/>
+      <w:pPr>
+        <w:ind w:left="5760" w:hanging="360"/>
+      </w:pPr>
+      <w:rPr>
+        <w:rFonts w:ascii="Courier New" w:hAnsi="Courier New" w:cs="Courier New" w:hint="default"/>
+      </w:rPr>
+    </w:lvl>
+    <w:lvl w:ilvl="8" w:tplc="240A0005" w:tentative="1">
+      <w:start w:val="1"/>
+      <w:numFmt w:val="bullet"/>
+      <w:lvlText w:val=""/>
+      <w:lvlJc w:val="left"/>
+      <w:pPr>
+        <w:ind w:left="6480" w:hanging="360"/>
+      </w:pPr>
+      <w:rPr>
+        <w:rFonts w:ascii="Wingdings" w:hAnsi="Wingdings" w:hint="default"/>
+      </w:rPr>
+    </w:lvl>
+  </w:abstractNum>
+  <w:abstractNum w:abstractNumId="4" w15:restartNumberingAfterBreak="0">
     <w:nsid w:val="5C503B12"/>
     <w:multiLevelType w:val="hybridMultilevel"/>
     <w:tmpl w:val="CA9688DA"/>
@@ -838,7 +1080,7 @@
       </w:rPr>
     </w:lvl>
   </w:abstractNum>
-  <w:abstractNum w:abstractNumId="4" w15:restartNumberingAfterBreak="0">
+  <w:abstractNum w:abstractNumId="5" w15:restartNumberingAfterBreak="0">
     <w:nsid w:val="7AB25316"/>
     <w:multiLevelType w:val="hybridMultilevel"/>
     <w:tmpl w:val="56E8937A"/>
@@ -937,9 +1179,12 @@
     <w:abstractNumId w:val="2"/>
   </w:num>
   <w:num w:numId="4" w16cid:durableId="706368391">
+    <w:abstractNumId w:val="5"/>
+  </w:num>
+  <w:num w:numId="5" w16cid:durableId="736705080">
     <w:abstractNumId w:val="4"/>
   </w:num>
-  <w:num w:numId="5" w16cid:durableId="736705080">
+  <w:num w:numId="6" w16cid:durableId="1212497888">
     <w:abstractNumId w:val="3"/>
   </w:num>
 </w:numbering>

</xml_diff>